<commit_message>
Fix '{% vm %}' tag for table cells with XML attributes
Updated regex to match cell content inside '<w:t>' even if <w:t> has XML
attributes such as 'xml:space="preserve"'. Updated test to have this kind
of '<w:t>'.
</commit_message>
<xml_diff>
--- a/tests/test_files/vertical_merge_nested.docx
+++ b/tests/test_files/vertical_merge_nested.docx
@@ -18,10 +18,10 @@
         <w:jc w:val="left"/>
         <w:tblInd w:w="0" w:type="dxa"/>
         <w:tblBorders>
-          <w:top w:val="single" w:sz="2" w:space="0" w:color="000000"/>
-          <w:left w:val="single" w:sz="2" w:space="0" w:color="000000"/>
-          <w:bottom w:val="single" w:sz="2" w:space="0" w:color="000000"/>
-          <w:insideH w:val="single" w:sz="2" w:space="0" w:color="000000"/>
+          <w:top w:val="single" w:color="000000" w:sz="2" w:space="0"/>
+          <w:left w:val="single" w:color="000000" w:sz="2" w:space="0"/>
+          <w:bottom w:val="single" w:color="000000" w:sz="2" w:space="0"/>
+          <w:insideH w:val="single" w:color="000000" w:sz="2" w:space="0"/>
         </w:tblBorders>
         <w:tblCellMar>
           <w:top w:w="55" w:type="dxa"/>
@@ -47,12 +47,13 @@
             <w:gridSpan w:val="2"/>
             <w:vMerge w:val="restart"/>
             <w:tcBorders>
-              <w:top w:val="single" w:sz="2" w:space="0" w:color="000000"/>
-              <w:left w:val="single" w:sz="2" w:space="0" w:color="000000"/>
-              <w:bottom w:val="single" w:sz="2" w:space="0" w:color="000000"/>
-              <w:insideH w:val="single" w:sz="2" w:space="0" w:color="000000"/>
-            </w:tcBorders>
-            <w:shd w:fill="auto" w:val="clear"/>
+              <w:top w:val="single" w:color="000000" w:themeColor="accent6" w:sz="2" w:space="0"/>
+              <w:left w:val="single" w:color="000000" w:themeColor="accent6" w:sz="2" w:space="0"/>
+              <w:bottom w:val="single" w:color="000000" w:themeColor="accent6" w:sz="2" w:space="0"/>
+              <w:insideH w:val="single" w:color="000000" w:sz="2" w:space="0"/>
+            </w:tcBorders>
+            <w:shd w:val="clear" w:color="auto" w:fill="auto"/>
+            <w:tcMar/>
           </w:tcPr>
           <w:p>
             <w:pPr>
@@ -70,12 +71,13 @@
             <w:tcW w:w="5508" w:type="dxa"/>
             <w:gridSpan w:val="4"/>
             <w:tcBorders>
-              <w:top w:val="single" w:sz="2" w:space="0" w:color="000000"/>
-              <w:left w:val="single" w:sz="2" w:space="0" w:color="000000"/>
-              <w:bottom w:val="single" w:sz="2" w:space="0" w:color="000000"/>
-              <w:insideH w:val="single" w:sz="2" w:space="0" w:color="000000"/>
-            </w:tcBorders>
-            <w:shd w:fill="auto" w:val="clear"/>
+              <w:top w:val="single" w:color="000000" w:themeColor="accent6" w:sz="2" w:space="0"/>
+              <w:left w:val="single" w:color="000000" w:themeColor="accent6" w:sz="2" w:space="0"/>
+              <w:bottom w:val="single" w:color="000000" w:themeColor="accent6" w:sz="2" w:space="0"/>
+              <w:insideH w:val="single" w:color="000000" w:sz="2" w:space="0"/>
+            </w:tcBorders>
+            <w:shd w:val="clear" w:color="auto" w:fill="auto"/>
+            <w:tcMar/>
           </w:tcPr>
           <w:p>
             <w:pPr>
@@ -93,14 +95,15 @@
             <w:tcW w:w="1377" w:type="dxa"/>
             <w:vMerge w:val="restart"/>
             <w:tcBorders>
-              <w:top w:val="single" w:sz="2" w:space="0" w:color="000000"/>
-              <w:left w:val="single" w:sz="2" w:space="0" w:color="000000"/>
-              <w:bottom w:val="single" w:sz="2" w:space="0" w:color="000000"/>
-              <w:right w:val="single" w:sz="2" w:space="0" w:color="000000"/>
-              <w:insideH w:val="single" w:sz="2" w:space="0" w:color="000000"/>
-              <w:insideV w:val="single" w:sz="2" w:space="0" w:color="000000"/>
-            </w:tcBorders>
-            <w:shd w:fill="auto" w:val="clear"/>
+              <w:top w:val="single" w:color="000000" w:themeColor="accent6" w:sz="2" w:space="0"/>
+              <w:left w:val="single" w:color="000000" w:themeColor="accent6" w:sz="2" w:space="0"/>
+              <w:bottom w:val="single" w:color="000000" w:themeColor="accent6" w:sz="2" w:space="0"/>
+              <w:right w:val="single" w:color="000000" w:themeColor="accent6" w:sz="2" w:space="0"/>
+              <w:insideH w:val="single" w:color="000000" w:sz="2" w:space="0"/>
+              <w:insideV w:val="single" w:color="000000" w:sz="2" w:space="0"/>
+            </w:tcBorders>
+            <w:shd w:val="clear" w:color="auto" w:fill="auto"/>
+            <w:tcMar/>
           </w:tcPr>
           <w:p>
             <w:pPr>
@@ -122,32 +125,33 @@
             <w:gridSpan w:val="2"/>
             <w:vMerge w:val="continue"/>
             <w:tcBorders>
-              <w:top w:val="single" w:sz="2" w:space="0" w:color="000000"/>
-              <w:left w:val="single" w:sz="2" w:space="0" w:color="000000"/>
-              <w:bottom w:val="single" w:sz="2" w:space="0" w:color="000000"/>
-              <w:insideH w:val="single" w:sz="2" w:space="0" w:color="000000"/>
-            </w:tcBorders>
-            <w:shd w:fill="auto" w:val="clear"/>
-          </w:tcPr>
-          <w:p>
-            <w:pPr>
-              <w:pStyle w:val="TableContents"/>
-              <w:rPr/>
-            </w:pPr>
-            <w:r>
-              <w:rPr/>
-            </w:r>
-          </w:p>
-        </w:tc>
-        <w:tc>
-          <w:tcPr>
-            <w:tcW w:w="1377" w:type="dxa"/>
-            <w:tcBorders>
-              <w:left w:val="single" w:sz="2" w:space="0" w:color="000000"/>
-              <w:bottom w:val="single" w:sz="2" w:space="0" w:color="000000"/>
-              <w:insideH w:val="single" w:sz="2" w:space="0" w:color="000000"/>
-            </w:tcBorders>
-            <w:shd w:fill="auto" w:val="clear"/>
+              <w:top w:val="single" w:color="000000" w:sz="2" w:space="0"/>
+              <w:left w:val="single" w:color="000000" w:sz="2" w:space="0"/>
+              <w:bottom w:val="single" w:color="000000" w:sz="2" w:space="0"/>
+              <w:insideH w:val="single" w:color="000000" w:sz="2" w:space="0"/>
+            </w:tcBorders>
+            <w:shd w:val="clear" w:fill="auto"/>
+          </w:tcPr>
+          <w:p>
+            <w:pPr>
+              <w:pStyle w:val="TableContents"/>
+              <w:rPr/>
+            </w:pPr>
+            <w:r>
+              <w:rPr/>
+            </w:r>
+          </w:p>
+        </w:tc>
+        <w:tc>
+          <w:tcPr>
+            <w:tcW w:w="1377" w:type="dxa"/>
+            <w:tcBorders>
+              <w:left w:val="single" w:color="000000" w:themeColor="accent6" w:sz="2" w:space="0"/>
+              <w:bottom w:val="single" w:color="000000" w:themeColor="accent6" w:sz="2" w:space="0"/>
+              <w:insideH w:val="single" w:color="000000" w:sz="2" w:space="0"/>
+            </w:tcBorders>
+            <w:shd w:val="clear" w:color="auto" w:fill="auto"/>
+            <w:tcMar/>
           </w:tcPr>
           <w:p>
             <w:pPr>
@@ -164,11 +168,12 @@
           <w:tcPr>
             <w:tcW w:w="1377" w:type="dxa"/>
             <w:tcBorders>
-              <w:left w:val="single" w:sz="2" w:space="0" w:color="000000"/>
-              <w:bottom w:val="single" w:sz="2" w:space="0" w:color="000000"/>
-              <w:insideH w:val="single" w:sz="2" w:space="0" w:color="000000"/>
-            </w:tcBorders>
-            <w:shd w:fill="auto" w:val="clear"/>
+              <w:left w:val="single" w:color="000000" w:themeColor="accent6" w:sz="2" w:space="0"/>
+              <w:bottom w:val="single" w:color="000000" w:themeColor="accent6" w:sz="2" w:space="0"/>
+              <w:insideH w:val="single" w:color="000000" w:sz="2" w:space="0"/>
+            </w:tcBorders>
+            <w:shd w:val="clear" w:color="auto" w:fill="auto"/>
+            <w:tcMar/>
           </w:tcPr>
           <w:p>
             <w:pPr>
@@ -185,11 +190,12 @@
           <w:tcPr>
             <w:tcW w:w="1377" w:type="dxa"/>
             <w:tcBorders>
-              <w:left w:val="single" w:sz="2" w:space="0" w:color="000000"/>
-              <w:bottom w:val="single" w:sz="2" w:space="0" w:color="000000"/>
-              <w:insideH w:val="single" w:sz="2" w:space="0" w:color="000000"/>
-            </w:tcBorders>
-            <w:shd w:fill="auto" w:val="clear"/>
+              <w:left w:val="single" w:color="000000" w:themeColor="accent6" w:sz="2" w:space="0"/>
+              <w:bottom w:val="single" w:color="000000" w:themeColor="accent6" w:sz="2" w:space="0"/>
+              <w:insideH w:val="single" w:color="000000" w:sz="2" w:space="0"/>
+            </w:tcBorders>
+            <w:shd w:val="clear" w:color="auto" w:fill="auto"/>
+            <w:tcMar/>
           </w:tcPr>
           <w:p>
             <w:pPr>
@@ -206,11 +212,12 @@
           <w:tcPr>
             <w:tcW w:w="1377" w:type="dxa"/>
             <w:tcBorders>
-              <w:left w:val="single" w:sz="2" w:space="0" w:color="000000"/>
-              <w:bottom w:val="single" w:sz="2" w:space="0" w:color="000000"/>
-              <w:insideH w:val="single" w:sz="2" w:space="0" w:color="000000"/>
-            </w:tcBorders>
-            <w:shd w:fill="auto" w:val="clear"/>
+              <w:left w:val="single" w:color="000000" w:themeColor="accent6" w:sz="2" w:space="0"/>
+              <w:bottom w:val="single" w:color="000000" w:themeColor="accent6" w:sz="2" w:space="0"/>
+              <w:insideH w:val="single" w:color="000000" w:sz="2" w:space="0"/>
+            </w:tcBorders>
+            <w:shd w:val="clear" w:color="auto" w:fill="auto"/>
+            <w:tcMar/>
           </w:tcPr>
           <w:p>
             <w:pPr>
@@ -228,14 +235,14 @@
             <w:tcW w:w="1377" w:type="dxa"/>
             <w:vMerge w:val="continue"/>
             <w:tcBorders>
-              <w:top w:val="single" w:sz="2" w:space="0" w:color="000000"/>
-              <w:left w:val="single" w:sz="2" w:space="0" w:color="000000"/>
-              <w:bottom w:val="single" w:sz="2" w:space="0" w:color="000000"/>
-              <w:right w:val="single" w:sz="2" w:space="0" w:color="000000"/>
-              <w:insideH w:val="single" w:sz="2" w:space="0" w:color="000000"/>
-              <w:insideV w:val="single" w:sz="2" w:space="0" w:color="000000"/>
-            </w:tcBorders>
-            <w:shd w:fill="auto" w:val="clear"/>
+              <w:top w:val="single" w:color="000000" w:sz="2" w:space="0"/>
+              <w:left w:val="single" w:color="000000" w:sz="2" w:space="0"/>
+              <w:bottom w:val="single" w:color="000000" w:sz="2" w:space="0"/>
+              <w:right w:val="single" w:color="000000" w:sz="2" w:space="0"/>
+              <w:insideH w:val="single" w:color="000000" w:sz="2" w:space="0"/>
+              <w:insideV w:val="single" w:color="000000" w:sz="2" w:space="0"/>
+            </w:tcBorders>
+            <w:shd w:val="clear" w:fill="auto"/>
           </w:tcPr>
           <w:p>
             <w:pPr>
@@ -255,32 +262,34 @@
             <w:tcW w:w="1376" w:type="dxa"/>
             <w:vMerge w:val="restart"/>
             <w:tcBorders>
-              <w:left w:val="single" w:sz="2" w:space="0" w:color="000000"/>
-              <w:bottom w:val="single" w:sz="2" w:space="0" w:color="000000"/>
-              <w:insideH w:val="single" w:sz="2" w:space="0" w:color="000000"/>
-            </w:tcBorders>
-            <w:shd w:fill="auto" w:val="clear"/>
-          </w:tcPr>
-          <w:p>
-            <w:pPr>
-              <w:pStyle w:val="TableContents"/>
-              <w:rPr/>
-            </w:pPr>
-            <w:r>
-              <w:rPr/>
-              <w:t>Group</w:t>
-            </w:r>
-          </w:p>
-        </w:tc>
-        <w:tc>
-          <w:tcPr>
-            <w:tcW w:w="1377" w:type="dxa"/>
-            <w:tcBorders>
-              <w:left w:val="single" w:sz="2" w:space="0" w:color="000000"/>
-              <w:bottom w:val="single" w:sz="2" w:space="0" w:color="000000"/>
-              <w:insideH w:val="single" w:sz="2" w:space="0" w:color="000000"/>
-            </w:tcBorders>
-            <w:shd w:fill="auto" w:val="clear"/>
+              <w:left w:val="single" w:color="000000" w:themeColor="accent6" w:sz="2" w:space="0"/>
+              <w:bottom w:val="single" w:color="000000" w:themeColor="accent6" w:sz="2" w:space="0"/>
+              <w:insideH w:val="single" w:color="000000" w:sz="2" w:space="0"/>
+            </w:tcBorders>
+            <w:shd w:val="clear" w:color="auto" w:fill="auto"/>
+            <w:tcMar/>
+          </w:tcPr>
+          <w:p w14:noSpellErr="1">
+            <w:pPr>
+              <w:pStyle w:val="TableContents"/>
+              <w:rPr/>
+            </w:pPr>
+            <w:r>
+              <w:rPr/>
+              <w:t xml:space="preserve">     Group</w:t>
+            </w:r>
+          </w:p>
+        </w:tc>
+        <w:tc>
+          <w:tcPr>
+            <w:tcW w:w="1377" w:type="dxa"/>
+            <w:tcBorders>
+              <w:left w:val="single" w:color="000000" w:themeColor="accent6" w:sz="2" w:space="0"/>
+              <w:bottom w:val="single" w:color="000000" w:themeColor="accent6" w:sz="2" w:space="0"/>
+              <w:insideH w:val="single" w:color="000000" w:sz="2" w:space="0"/>
+            </w:tcBorders>
+            <w:shd w:val="clear" w:color="auto" w:fill="auto"/>
+            <w:tcMar/>
           </w:tcPr>
           <w:p>
             <w:pPr>
@@ -297,11 +306,12 @@
           <w:tcPr>
             <w:tcW w:w="1377" w:type="dxa"/>
             <w:tcBorders>
-              <w:left w:val="single" w:sz="2" w:space="0" w:color="000000"/>
-              <w:bottom w:val="single" w:sz="2" w:space="0" w:color="000000"/>
-              <w:insideH w:val="single" w:sz="2" w:space="0" w:color="000000"/>
-            </w:tcBorders>
-            <w:shd w:fill="auto" w:val="clear"/>
+              <w:left w:val="single" w:color="000000" w:themeColor="accent6" w:sz="2" w:space="0"/>
+              <w:bottom w:val="single" w:color="000000" w:themeColor="accent6" w:sz="2" w:space="0"/>
+              <w:insideH w:val="single" w:color="000000" w:sz="2" w:space="0"/>
+            </w:tcBorders>
+            <w:shd w:val="clear" w:color="auto" w:fill="auto"/>
+            <w:tcMar/>
           </w:tcPr>
           <w:p>
             <w:pPr>
@@ -318,11 +328,12 @@
           <w:tcPr>
             <w:tcW w:w="1377" w:type="dxa"/>
             <w:tcBorders>
-              <w:left w:val="single" w:sz="2" w:space="0" w:color="000000"/>
-              <w:bottom w:val="single" w:sz="2" w:space="0" w:color="000000"/>
-              <w:insideH w:val="single" w:sz="2" w:space="0" w:color="000000"/>
-            </w:tcBorders>
-            <w:shd w:fill="auto" w:val="clear"/>
+              <w:left w:val="single" w:color="000000" w:themeColor="accent6" w:sz="2" w:space="0"/>
+              <w:bottom w:val="single" w:color="000000" w:themeColor="accent6" w:sz="2" w:space="0"/>
+              <w:insideH w:val="single" w:color="000000" w:sz="2" w:space="0"/>
+            </w:tcBorders>
+            <w:shd w:val="clear" w:color="auto" w:fill="auto"/>
+            <w:tcMar/>
           </w:tcPr>
           <w:p>
             <w:pPr>
@@ -339,11 +350,12 @@
           <w:tcPr>
             <w:tcW w:w="1377" w:type="dxa"/>
             <w:tcBorders>
-              <w:left w:val="single" w:sz="2" w:space="0" w:color="000000"/>
-              <w:bottom w:val="single" w:sz="2" w:space="0" w:color="000000"/>
-              <w:insideH w:val="single" w:sz="2" w:space="0" w:color="000000"/>
-            </w:tcBorders>
-            <w:shd w:fill="auto" w:val="clear"/>
+              <w:left w:val="single" w:color="000000" w:themeColor="accent6" w:sz="2" w:space="0"/>
+              <w:bottom w:val="single" w:color="000000" w:themeColor="accent6" w:sz="2" w:space="0"/>
+              <w:insideH w:val="single" w:color="000000" w:sz="2" w:space="0"/>
+            </w:tcBorders>
+            <w:shd w:val="clear" w:color="auto" w:fill="auto"/>
+            <w:tcMar/>
           </w:tcPr>
           <w:p>
             <w:pPr>
@@ -360,11 +372,12 @@
           <w:tcPr>
             <w:tcW w:w="1377" w:type="dxa"/>
             <w:tcBorders>
-              <w:left w:val="single" w:sz="2" w:space="0" w:color="000000"/>
-              <w:bottom w:val="single" w:sz="2" w:space="0" w:color="000000"/>
-              <w:insideH w:val="single" w:sz="2" w:space="0" w:color="000000"/>
-            </w:tcBorders>
-            <w:shd w:fill="auto" w:val="clear"/>
+              <w:left w:val="single" w:color="000000" w:themeColor="accent6" w:sz="2" w:space="0"/>
+              <w:bottom w:val="single" w:color="000000" w:themeColor="accent6" w:sz="2" w:space="0"/>
+              <w:insideH w:val="single" w:color="000000" w:sz="2" w:space="0"/>
+            </w:tcBorders>
+            <w:shd w:val="clear" w:color="auto" w:fill="auto"/>
+            <w:tcMar/>
           </w:tcPr>
           <w:p>
             <w:pPr>
@@ -381,13 +394,14 @@
           <w:tcPr>
             <w:tcW w:w="1377" w:type="dxa"/>
             <w:tcBorders>
-              <w:left w:val="single" w:sz="2" w:space="0" w:color="000000"/>
-              <w:bottom w:val="single" w:sz="2" w:space="0" w:color="000000"/>
-              <w:right w:val="single" w:sz="2" w:space="0" w:color="000000"/>
-              <w:insideH w:val="single" w:sz="2" w:space="0" w:color="000000"/>
-              <w:insideV w:val="single" w:sz="2" w:space="0" w:color="000000"/>
-            </w:tcBorders>
-            <w:shd w:fill="auto" w:val="clear"/>
+              <w:left w:val="single" w:color="000000" w:themeColor="accent6" w:sz="2" w:space="0"/>
+              <w:bottom w:val="single" w:color="000000" w:themeColor="accent6" w:sz="2" w:space="0"/>
+              <w:right w:val="single" w:color="000000" w:themeColor="accent6" w:sz="2" w:space="0"/>
+              <w:insideH w:val="single" w:color="000000" w:sz="2" w:space="0"/>
+              <w:insideV w:val="single" w:color="000000" w:sz="2" w:space="0"/>
+            </w:tcBorders>
+            <w:shd w:val="clear" w:color="auto" w:fill="auto"/>
+            <w:tcMar/>
           </w:tcPr>
           <w:p>
             <w:pPr>
@@ -408,31 +422,32 @@
             <w:tcW w:w="1376" w:type="dxa"/>
             <w:vMerge w:val="continue"/>
             <w:tcBorders>
-              <w:left w:val="single" w:sz="2" w:space="0" w:color="000000"/>
-              <w:bottom w:val="single" w:sz="2" w:space="0" w:color="000000"/>
-              <w:insideH w:val="single" w:sz="2" w:space="0" w:color="000000"/>
-            </w:tcBorders>
-            <w:shd w:fill="auto" w:val="clear"/>
-          </w:tcPr>
-          <w:p>
-            <w:pPr>
-              <w:pStyle w:val="TableContents"/>
-              <w:rPr/>
-            </w:pPr>
-            <w:r>
-              <w:rPr/>
-            </w:r>
-          </w:p>
-        </w:tc>
-        <w:tc>
-          <w:tcPr>
-            <w:tcW w:w="1377" w:type="dxa"/>
-            <w:tcBorders>
-              <w:left w:val="single" w:sz="2" w:space="0" w:color="000000"/>
-              <w:bottom w:val="single" w:sz="2" w:space="0" w:color="000000"/>
-              <w:insideH w:val="single" w:sz="2" w:space="0" w:color="000000"/>
-            </w:tcBorders>
-            <w:shd w:fill="auto" w:val="clear"/>
+              <w:left w:val="single" w:color="000000" w:sz="2" w:space="0"/>
+              <w:bottom w:val="single" w:color="000000" w:sz="2" w:space="0"/>
+              <w:insideH w:val="single" w:color="000000" w:sz="2" w:space="0"/>
+            </w:tcBorders>
+            <w:shd w:val="clear" w:fill="auto"/>
+          </w:tcPr>
+          <w:p>
+            <w:pPr>
+              <w:pStyle w:val="TableContents"/>
+              <w:rPr/>
+            </w:pPr>
+            <w:r>
+              <w:rPr/>
+            </w:r>
+          </w:p>
+        </w:tc>
+        <w:tc>
+          <w:tcPr>
+            <w:tcW w:w="1377" w:type="dxa"/>
+            <w:tcBorders>
+              <w:left w:val="single" w:color="000000" w:themeColor="accent6" w:sz="2" w:space="0"/>
+              <w:bottom w:val="single" w:color="000000" w:themeColor="accent6" w:sz="2" w:space="0"/>
+              <w:insideH w:val="single" w:color="000000" w:sz="2" w:space="0"/>
+            </w:tcBorders>
+            <w:shd w:val="clear" w:color="auto" w:fill="auto"/>
+            <w:tcMar/>
           </w:tcPr>
           <w:p>
             <w:pPr>
@@ -449,11 +464,12 @@
           <w:tcPr>
             <w:tcW w:w="1377" w:type="dxa"/>
             <w:tcBorders>
-              <w:left w:val="single" w:sz="2" w:space="0" w:color="000000"/>
-              <w:bottom w:val="single" w:sz="2" w:space="0" w:color="000000"/>
-              <w:insideH w:val="single" w:sz="2" w:space="0" w:color="000000"/>
-            </w:tcBorders>
-            <w:shd w:fill="auto" w:val="clear"/>
+              <w:left w:val="single" w:color="000000" w:themeColor="accent6" w:sz="2" w:space="0"/>
+              <w:bottom w:val="single" w:color="000000" w:themeColor="accent6" w:sz="2" w:space="0"/>
+              <w:insideH w:val="single" w:color="000000" w:sz="2" w:space="0"/>
+            </w:tcBorders>
+            <w:shd w:val="clear" w:color="auto" w:fill="auto"/>
+            <w:tcMar/>
           </w:tcPr>
           <w:p>
             <w:pPr>
@@ -470,11 +486,12 @@
           <w:tcPr>
             <w:tcW w:w="1377" w:type="dxa"/>
             <w:tcBorders>
-              <w:left w:val="single" w:sz="2" w:space="0" w:color="000000"/>
-              <w:bottom w:val="single" w:sz="2" w:space="0" w:color="000000"/>
-              <w:insideH w:val="single" w:sz="2" w:space="0" w:color="000000"/>
-            </w:tcBorders>
-            <w:shd w:fill="auto" w:val="clear"/>
+              <w:left w:val="single" w:color="000000" w:themeColor="accent6" w:sz="2" w:space="0"/>
+              <w:bottom w:val="single" w:color="000000" w:themeColor="accent6" w:sz="2" w:space="0"/>
+              <w:insideH w:val="single" w:color="000000" w:sz="2" w:space="0"/>
+            </w:tcBorders>
+            <w:shd w:val="clear" w:color="auto" w:fill="auto"/>
+            <w:tcMar/>
           </w:tcPr>
           <w:p>
             <w:pPr>
@@ -491,11 +508,12 @@
           <w:tcPr>
             <w:tcW w:w="1377" w:type="dxa"/>
             <w:tcBorders>
-              <w:left w:val="single" w:sz="2" w:space="0" w:color="000000"/>
-              <w:bottom w:val="single" w:sz="2" w:space="0" w:color="000000"/>
-              <w:insideH w:val="single" w:sz="2" w:space="0" w:color="000000"/>
-            </w:tcBorders>
-            <w:shd w:fill="auto" w:val="clear"/>
+              <w:left w:val="single" w:color="000000" w:themeColor="accent6" w:sz="2" w:space="0"/>
+              <w:bottom w:val="single" w:color="000000" w:themeColor="accent6" w:sz="2" w:space="0"/>
+              <w:insideH w:val="single" w:color="000000" w:sz="2" w:space="0"/>
+            </w:tcBorders>
+            <w:shd w:val="clear" w:color="auto" w:fill="auto"/>
+            <w:tcMar/>
           </w:tcPr>
           <w:p>
             <w:pPr>
@@ -512,11 +530,12 @@
           <w:tcPr>
             <w:tcW w:w="1377" w:type="dxa"/>
             <w:tcBorders>
-              <w:left w:val="single" w:sz="2" w:space="0" w:color="000000"/>
-              <w:bottom w:val="single" w:sz="2" w:space="0" w:color="000000"/>
-              <w:insideH w:val="single" w:sz="2" w:space="0" w:color="000000"/>
-            </w:tcBorders>
-            <w:shd w:fill="auto" w:val="clear"/>
+              <w:left w:val="single" w:color="000000" w:themeColor="accent6" w:sz="2" w:space="0"/>
+              <w:bottom w:val="single" w:color="000000" w:themeColor="accent6" w:sz="2" w:space="0"/>
+              <w:insideH w:val="single" w:color="000000" w:sz="2" w:space="0"/>
+            </w:tcBorders>
+            <w:shd w:val="clear" w:color="auto" w:fill="auto"/>
+            <w:tcMar/>
           </w:tcPr>
           <w:p>
             <w:pPr>
@@ -533,13 +552,14 @@
           <w:tcPr>
             <w:tcW w:w="1377" w:type="dxa"/>
             <w:tcBorders>
-              <w:left w:val="single" w:sz="2" w:space="0" w:color="000000"/>
-              <w:bottom w:val="single" w:sz="2" w:space="0" w:color="000000"/>
-              <w:right w:val="single" w:sz="2" w:space="0" w:color="000000"/>
-              <w:insideH w:val="single" w:sz="2" w:space="0" w:color="000000"/>
-              <w:insideV w:val="single" w:sz="2" w:space="0" w:color="000000"/>
-            </w:tcBorders>
-            <w:shd w:fill="auto" w:val="clear"/>
+              <w:left w:val="single" w:color="000000" w:themeColor="accent6" w:sz="2" w:space="0"/>
+              <w:bottom w:val="single" w:color="000000" w:themeColor="accent6" w:sz="2" w:space="0"/>
+              <w:right w:val="single" w:color="000000" w:themeColor="accent6" w:sz="2" w:space="0"/>
+              <w:insideH w:val="single" w:color="000000" w:sz="2" w:space="0"/>
+              <w:insideV w:val="single" w:color="000000" w:sz="2" w:space="0"/>
+            </w:tcBorders>
+            <w:shd w:val="clear" w:color="auto" w:fill="auto"/>
+            <w:tcMar/>
           </w:tcPr>
           <w:p>
             <w:pPr>
@@ -560,11 +580,12 @@
             <w:tcW w:w="2753" w:type="dxa"/>
             <w:gridSpan w:val="2"/>
             <w:tcBorders>
-              <w:left w:val="single" w:sz="2" w:space="0" w:color="000000"/>
-              <w:bottom w:val="single" w:sz="2" w:space="0" w:color="000000"/>
-              <w:insideH w:val="single" w:sz="2" w:space="0" w:color="000000"/>
-            </w:tcBorders>
-            <w:shd w:fill="auto" w:val="clear"/>
+              <w:left w:val="single" w:color="000000" w:themeColor="accent6" w:sz="2" w:space="0"/>
+              <w:bottom w:val="single" w:color="000000" w:themeColor="accent6" w:sz="2" w:space="0"/>
+              <w:insideH w:val="single" w:color="000000" w:sz="2" w:space="0"/>
+            </w:tcBorders>
+            <w:shd w:val="clear" w:color="auto" w:fill="auto"/>
+            <w:tcMar/>
           </w:tcPr>
           <w:p>
             <w:pPr>
@@ -581,11 +602,12 @@
           <w:tcPr>
             <w:tcW w:w="1377" w:type="dxa"/>
             <w:tcBorders>
-              <w:left w:val="single" w:sz="2" w:space="0" w:color="000000"/>
-              <w:bottom w:val="single" w:sz="2" w:space="0" w:color="000000"/>
-              <w:insideH w:val="single" w:sz="2" w:space="0" w:color="000000"/>
-            </w:tcBorders>
-            <w:shd w:fill="auto" w:val="clear"/>
+              <w:left w:val="single" w:color="000000" w:themeColor="accent6" w:sz="2" w:space="0"/>
+              <w:bottom w:val="single" w:color="000000" w:themeColor="accent6" w:sz="2" w:space="0"/>
+              <w:insideH w:val="single" w:color="000000" w:sz="2" w:space="0"/>
+            </w:tcBorders>
+            <w:shd w:val="clear" w:color="auto" w:fill="auto"/>
+            <w:tcMar/>
           </w:tcPr>
           <w:p>
             <w:pPr>
@@ -602,11 +624,12 @@
           <w:tcPr>
             <w:tcW w:w="1377" w:type="dxa"/>
             <w:tcBorders>
-              <w:left w:val="single" w:sz="2" w:space="0" w:color="000000"/>
-              <w:bottom w:val="single" w:sz="2" w:space="0" w:color="000000"/>
-              <w:insideH w:val="single" w:sz="2" w:space="0" w:color="000000"/>
-            </w:tcBorders>
-            <w:shd w:fill="auto" w:val="clear"/>
+              <w:left w:val="single" w:color="000000" w:themeColor="accent6" w:sz="2" w:space="0"/>
+              <w:bottom w:val="single" w:color="000000" w:themeColor="accent6" w:sz="2" w:space="0"/>
+              <w:insideH w:val="single" w:color="000000" w:sz="2" w:space="0"/>
+            </w:tcBorders>
+            <w:shd w:val="clear" w:color="auto" w:fill="auto"/>
+            <w:tcMar/>
           </w:tcPr>
           <w:p>
             <w:pPr>
@@ -623,11 +646,12 @@
           <w:tcPr>
             <w:tcW w:w="1377" w:type="dxa"/>
             <w:tcBorders>
-              <w:left w:val="single" w:sz="2" w:space="0" w:color="000000"/>
-              <w:bottom w:val="single" w:sz="2" w:space="0" w:color="000000"/>
-              <w:insideH w:val="single" w:sz="2" w:space="0" w:color="000000"/>
-            </w:tcBorders>
-            <w:shd w:fill="auto" w:val="clear"/>
+              <w:left w:val="single" w:color="000000" w:themeColor="accent6" w:sz="2" w:space="0"/>
+              <w:bottom w:val="single" w:color="000000" w:themeColor="accent6" w:sz="2" w:space="0"/>
+              <w:insideH w:val="single" w:color="000000" w:sz="2" w:space="0"/>
+            </w:tcBorders>
+            <w:shd w:val="clear" w:color="auto" w:fill="auto"/>
+            <w:tcMar/>
           </w:tcPr>
           <w:p>
             <w:pPr>
@@ -644,11 +668,12 @@
           <w:tcPr>
             <w:tcW w:w="1377" w:type="dxa"/>
             <w:tcBorders>
-              <w:left w:val="single" w:sz="2" w:space="0" w:color="000000"/>
-              <w:bottom w:val="single" w:sz="2" w:space="0" w:color="000000"/>
-              <w:insideH w:val="single" w:sz="2" w:space="0" w:color="000000"/>
-            </w:tcBorders>
-            <w:shd w:fill="auto" w:val="clear"/>
+              <w:left w:val="single" w:color="000000" w:themeColor="accent6" w:sz="2" w:space="0"/>
+              <w:bottom w:val="single" w:color="000000" w:themeColor="accent6" w:sz="2" w:space="0"/>
+              <w:insideH w:val="single" w:color="000000" w:sz="2" w:space="0"/>
+            </w:tcBorders>
+            <w:shd w:val="clear" w:color="auto" w:fill="auto"/>
+            <w:tcMar/>
           </w:tcPr>
           <w:p>
             <w:pPr>
@@ -665,13 +690,14 @@
           <w:tcPr>
             <w:tcW w:w="1377" w:type="dxa"/>
             <w:tcBorders>
-              <w:left w:val="single" w:sz="2" w:space="0" w:color="000000"/>
-              <w:bottom w:val="single" w:sz="2" w:space="0" w:color="000000"/>
-              <w:right w:val="single" w:sz="2" w:space="0" w:color="000000"/>
-              <w:insideH w:val="single" w:sz="2" w:space="0" w:color="000000"/>
-              <w:insideV w:val="single" w:sz="2" w:space="0" w:color="000000"/>
-            </w:tcBorders>
-            <w:shd w:fill="auto" w:val="clear"/>
+              <w:left w:val="single" w:color="000000" w:themeColor="accent6" w:sz="2" w:space="0"/>
+              <w:bottom w:val="single" w:color="000000" w:themeColor="accent6" w:sz="2" w:space="0"/>
+              <w:right w:val="single" w:color="000000" w:themeColor="accent6" w:sz="2" w:space="0"/>
+              <w:insideH w:val="single" w:color="000000" w:sz="2" w:space="0"/>
+              <w:insideV w:val="single" w:color="000000" w:sz="2" w:space="0"/>
+            </w:tcBorders>
+            <w:shd w:val="clear" w:color="auto" w:fill="auto"/>
+            <w:tcMar/>
           </w:tcPr>
           <w:p>
             <w:pPr>
@@ -692,11 +718,12 @@
             <w:tcW w:w="2753" w:type="dxa"/>
             <w:gridSpan w:val="2"/>
             <w:tcBorders>
-              <w:left w:val="single" w:sz="2" w:space="0" w:color="000000"/>
-              <w:bottom w:val="single" w:sz="2" w:space="0" w:color="000000"/>
-              <w:insideH w:val="single" w:sz="2" w:space="0" w:color="000000"/>
-            </w:tcBorders>
-            <w:shd w:fill="auto" w:val="clear"/>
+              <w:left w:val="single" w:color="000000" w:themeColor="accent6" w:sz="2" w:space="0"/>
+              <w:bottom w:val="single" w:color="000000" w:themeColor="accent6" w:sz="2" w:space="0"/>
+              <w:insideH w:val="single" w:color="000000" w:sz="2" w:space="0"/>
+            </w:tcBorders>
+            <w:shd w:val="clear" w:color="auto" w:fill="auto"/>
+            <w:tcMar/>
           </w:tcPr>
           <w:p>
             <w:pPr>
@@ -713,11 +740,12 @@
           <w:tcPr>
             <w:tcW w:w="1377" w:type="dxa"/>
             <w:tcBorders>
-              <w:left w:val="single" w:sz="2" w:space="0" w:color="000000"/>
-              <w:bottom w:val="single" w:sz="2" w:space="0" w:color="000000"/>
-              <w:insideH w:val="single" w:sz="2" w:space="0" w:color="000000"/>
-            </w:tcBorders>
-            <w:shd w:fill="auto" w:val="clear"/>
+              <w:left w:val="single" w:color="000000" w:themeColor="accent6" w:sz="2" w:space="0"/>
+              <w:bottom w:val="single" w:color="000000" w:themeColor="accent6" w:sz="2" w:space="0"/>
+              <w:insideH w:val="single" w:color="000000" w:sz="2" w:space="0"/>
+            </w:tcBorders>
+            <w:shd w:val="clear" w:color="auto" w:fill="auto"/>
+            <w:tcMar/>
           </w:tcPr>
           <w:p>
             <w:pPr>
@@ -734,11 +762,12 @@
           <w:tcPr>
             <w:tcW w:w="1377" w:type="dxa"/>
             <w:tcBorders>
-              <w:left w:val="single" w:sz="2" w:space="0" w:color="000000"/>
-              <w:bottom w:val="single" w:sz="2" w:space="0" w:color="000000"/>
-              <w:insideH w:val="single" w:sz="2" w:space="0" w:color="000000"/>
-            </w:tcBorders>
-            <w:shd w:fill="auto" w:val="clear"/>
+              <w:left w:val="single" w:color="000000" w:themeColor="accent6" w:sz="2" w:space="0"/>
+              <w:bottom w:val="single" w:color="000000" w:themeColor="accent6" w:sz="2" w:space="0"/>
+              <w:insideH w:val="single" w:color="000000" w:sz="2" w:space="0"/>
+            </w:tcBorders>
+            <w:shd w:val="clear" w:color="auto" w:fill="auto"/>
+            <w:tcMar/>
           </w:tcPr>
           <w:p>
             <w:pPr>
@@ -755,11 +784,12 @@
           <w:tcPr>
             <w:tcW w:w="1377" w:type="dxa"/>
             <w:tcBorders>
-              <w:left w:val="single" w:sz="2" w:space="0" w:color="000000"/>
-              <w:bottom w:val="single" w:sz="2" w:space="0" w:color="000000"/>
-              <w:insideH w:val="single" w:sz="2" w:space="0" w:color="000000"/>
-            </w:tcBorders>
-            <w:shd w:fill="auto" w:val="clear"/>
+              <w:left w:val="single" w:color="000000" w:themeColor="accent6" w:sz="2" w:space="0"/>
+              <w:bottom w:val="single" w:color="000000" w:themeColor="accent6" w:sz="2" w:space="0"/>
+              <w:insideH w:val="single" w:color="000000" w:sz="2" w:space="0"/>
+            </w:tcBorders>
+            <w:shd w:val="clear" w:color="auto" w:fill="auto"/>
+            <w:tcMar/>
           </w:tcPr>
           <w:p>
             <w:pPr>
@@ -776,11 +806,12 @@
           <w:tcPr>
             <w:tcW w:w="1377" w:type="dxa"/>
             <w:tcBorders>
-              <w:left w:val="single" w:sz="2" w:space="0" w:color="000000"/>
-              <w:bottom w:val="single" w:sz="2" w:space="0" w:color="000000"/>
-              <w:insideH w:val="single" w:sz="2" w:space="0" w:color="000000"/>
-            </w:tcBorders>
-            <w:shd w:fill="auto" w:val="clear"/>
+              <w:left w:val="single" w:color="000000" w:themeColor="accent6" w:sz="2" w:space="0"/>
+              <w:bottom w:val="single" w:color="000000" w:themeColor="accent6" w:sz="2" w:space="0"/>
+              <w:insideH w:val="single" w:color="000000" w:sz="2" w:space="0"/>
+            </w:tcBorders>
+            <w:shd w:val="clear" w:color="auto" w:fill="auto"/>
+            <w:tcMar/>
           </w:tcPr>
           <w:p>
             <w:pPr>
@@ -797,13 +828,14 @@
           <w:tcPr>
             <w:tcW w:w="1377" w:type="dxa"/>
             <w:tcBorders>
-              <w:left w:val="single" w:sz="2" w:space="0" w:color="000000"/>
-              <w:bottom w:val="single" w:sz="2" w:space="0" w:color="000000"/>
-              <w:right w:val="single" w:sz="2" w:space="0" w:color="000000"/>
-              <w:insideH w:val="single" w:sz="2" w:space="0" w:color="000000"/>
-              <w:insideV w:val="single" w:sz="2" w:space="0" w:color="000000"/>
-            </w:tcBorders>
-            <w:shd w:fill="auto" w:val="clear"/>
+              <w:left w:val="single" w:color="000000" w:themeColor="accent6" w:sz="2" w:space="0"/>
+              <w:bottom w:val="single" w:color="000000" w:themeColor="accent6" w:sz="2" w:space="0"/>
+              <w:right w:val="single" w:color="000000" w:themeColor="accent6" w:sz="2" w:space="0"/>
+              <w:insideH w:val="single" w:color="000000" w:sz="2" w:space="0"/>
+              <w:insideV w:val="single" w:color="000000" w:sz="2" w:space="0"/>
+            </w:tcBorders>
+            <w:shd w:val="clear" w:color="auto" w:fill="auto"/>
+            <w:tcMar/>
           </w:tcPr>
           <w:p>
             <w:pPr>
@@ -843,10 +875,10 @@
         <w:jc w:val="left"/>
         <w:tblInd w:w="0" w:type="dxa"/>
         <w:tblBorders>
-          <w:top w:val="single" w:sz="2" w:space="0" w:color="000000"/>
-          <w:left w:val="single" w:sz="2" w:space="0" w:color="000000"/>
-          <w:bottom w:val="single" w:sz="2" w:space="0" w:color="000000"/>
-          <w:insideH w:val="single" w:sz="2" w:space="0" w:color="000000"/>
+          <w:top w:val="single" w:color="000000" w:sz="2" w:space="0"/>
+          <w:left w:val="single" w:color="000000" w:sz="2" w:space="0"/>
+          <w:bottom w:val="single" w:color="000000" w:sz="2" w:space="0"/>
+          <w:insideH w:val="single" w:color="000000" w:sz="2" w:space="0"/>
         </w:tblBorders>
         <w:tblCellMar>
           <w:top w:w="55" w:type="dxa"/>
@@ -872,12 +904,13 @@
             <w:gridSpan w:val="2"/>
             <w:vMerge w:val="restart"/>
             <w:tcBorders>
-              <w:top w:val="single" w:sz="2" w:space="0" w:color="000000"/>
-              <w:left w:val="single" w:sz="2" w:space="0" w:color="000000"/>
-              <w:bottom w:val="single" w:sz="2" w:space="0" w:color="000000"/>
-              <w:insideH w:val="single" w:sz="2" w:space="0" w:color="000000"/>
-            </w:tcBorders>
-            <w:shd w:fill="auto" w:val="clear"/>
+              <w:top w:val="single" w:color="000000" w:themeColor="accent6" w:sz="2" w:space="0"/>
+              <w:left w:val="single" w:color="000000" w:themeColor="accent6" w:sz="2" w:space="0"/>
+              <w:bottom w:val="single" w:color="000000" w:themeColor="accent6" w:sz="2" w:space="0"/>
+              <w:insideH w:val="single" w:color="000000" w:sz="2" w:space="0"/>
+            </w:tcBorders>
+            <w:shd w:val="clear" w:color="auto" w:fill="auto"/>
+            <w:tcMar/>
           </w:tcPr>
           <w:p>
             <w:pPr>
@@ -895,12 +928,13 @@
             <w:gridSpan w:val="4"/>
             <w:tcW w:w="4819" w:type="dxa"/>
             <w:tcBorders>
-              <w:top w:val="single" w:sz="2" w:space="0" w:color="000000"/>
-              <w:left w:val="single" w:sz="2" w:space="0" w:color="000000"/>
-              <w:bottom w:val="single" w:sz="2" w:space="0" w:color="000000"/>
-              <w:insideH w:val="single" w:sz="2" w:space="0" w:color="000000"/>
-            </w:tcBorders>
-            <w:shd w:fill="auto" w:val="clear"/>
+              <w:top w:val="single" w:color="000000" w:themeColor="accent6" w:sz="2" w:space="0"/>
+              <w:left w:val="single" w:color="000000" w:themeColor="accent6" w:sz="2" w:space="0"/>
+              <w:bottom w:val="single" w:color="000000" w:themeColor="accent6" w:sz="2" w:space="0"/>
+              <w:insideH w:val="single" w:color="000000" w:sz="2" w:space="0"/>
+            </w:tcBorders>
+            <w:shd w:val="clear" w:color="auto" w:fill="auto"/>
+            <w:tcMar/>
           </w:tcPr>
           <w:p>
             <w:pPr>
@@ -918,14 +952,15 @@
             <w:tcW w:w="1607" w:type="dxa"/>
             <w:vMerge w:val="restart"/>
             <w:tcBorders>
-              <w:top w:val="single" w:sz="2" w:space="0" w:color="000000"/>
-              <w:left w:val="single" w:sz="2" w:space="0" w:color="000000"/>
-              <w:bottom w:val="single" w:sz="2" w:space="0" w:color="000000"/>
-              <w:right w:val="single" w:sz="2" w:space="0" w:color="000000"/>
-              <w:insideH w:val="single" w:sz="2" w:space="0" w:color="000000"/>
-              <w:insideV w:val="single" w:sz="2" w:space="0" w:color="000000"/>
-            </w:tcBorders>
-            <w:shd w:fill="auto" w:val="clear"/>
+              <w:top w:val="single" w:color="000000" w:themeColor="accent6" w:sz="2" w:space="0"/>
+              <w:left w:val="single" w:color="000000" w:themeColor="accent6" w:sz="2" w:space="0"/>
+              <w:bottom w:val="single" w:color="000000" w:themeColor="accent6" w:sz="2" w:space="0"/>
+              <w:right w:val="single" w:color="000000" w:themeColor="accent6" w:sz="2" w:space="0"/>
+              <w:insideH w:val="single" w:color="000000" w:sz="2" w:space="0"/>
+              <w:insideV w:val="single" w:color="000000" w:sz="2" w:space="0"/>
+            </w:tcBorders>
+            <w:shd w:val="clear" w:color="auto" w:fill="auto"/>
+            <w:tcMar/>
           </w:tcPr>
           <w:p>
             <w:pPr>
@@ -947,32 +982,33 @@
             <w:gridSpan w:val="2"/>
             <w:vMerge w:val="continue"/>
             <w:tcBorders>
-              <w:top w:val="single" w:sz="2" w:space="0" w:color="000000"/>
-              <w:left w:val="single" w:sz="2" w:space="0" w:color="000000"/>
-              <w:bottom w:val="single" w:sz="2" w:space="0" w:color="000000"/>
-              <w:insideH w:val="single" w:sz="2" w:space="0" w:color="000000"/>
-            </w:tcBorders>
-            <w:shd w:fill="auto" w:val="clear"/>
-          </w:tcPr>
-          <w:p>
-            <w:pPr>
-              <w:pStyle w:val="TableContents"/>
-              <w:rPr/>
-            </w:pPr>
-            <w:r>
-              <w:rPr/>
-            </w:r>
-          </w:p>
-        </w:tc>
-        <w:tc>
-          <w:tcPr>
-            <w:tcW w:w="1606" w:type="dxa"/>
-            <w:tcBorders>
-              <w:left w:val="single" w:sz="2" w:space="0" w:color="000000"/>
-              <w:bottom w:val="single" w:sz="2" w:space="0" w:color="000000"/>
-              <w:insideH w:val="single" w:sz="2" w:space="0" w:color="000000"/>
-            </w:tcBorders>
-            <w:shd w:fill="auto" w:val="clear"/>
+              <w:top w:val="single" w:color="000000" w:sz="2" w:space="0"/>
+              <w:left w:val="single" w:color="000000" w:sz="2" w:space="0"/>
+              <w:bottom w:val="single" w:color="000000" w:sz="2" w:space="0"/>
+              <w:insideH w:val="single" w:color="000000" w:sz="2" w:space="0"/>
+            </w:tcBorders>
+            <w:shd w:val="clear" w:fill="auto"/>
+          </w:tcPr>
+          <w:p>
+            <w:pPr>
+              <w:pStyle w:val="TableContents"/>
+              <w:rPr/>
+            </w:pPr>
+            <w:r>
+              <w:rPr/>
+            </w:r>
+          </w:p>
+        </w:tc>
+        <w:tc>
+          <w:tcPr>
+            <w:tcW w:w="1606" w:type="dxa"/>
+            <w:tcBorders>
+              <w:left w:val="single" w:color="000000" w:themeColor="accent6" w:sz="2" w:space="0"/>
+              <w:bottom w:val="single" w:color="000000" w:themeColor="accent6" w:sz="2" w:space="0"/>
+              <w:insideH w:val="single" w:color="000000" w:sz="2" w:space="0"/>
+            </w:tcBorders>
+            <w:shd w:val="clear" w:color="auto" w:fill="auto"/>
+            <w:tcMar/>
           </w:tcPr>
           <w:p>
             <w:pPr>
@@ -989,11 +1025,12 @@
           <w:tcPr>
             <w:tcW w:w="1606" w:type="dxa"/>
             <w:tcBorders>
-              <w:left w:val="single" w:sz="2" w:space="0" w:color="000000"/>
-              <w:bottom w:val="single" w:sz="2" w:space="0" w:color="000000"/>
-              <w:insideH w:val="single" w:sz="2" w:space="0" w:color="000000"/>
-            </w:tcBorders>
-            <w:shd w:fill="auto" w:val="clear"/>
+              <w:left w:val="single" w:color="000000" w:themeColor="accent6" w:sz="2" w:space="0"/>
+              <w:bottom w:val="single" w:color="000000" w:themeColor="accent6" w:sz="2" w:space="0"/>
+              <w:insideH w:val="single" w:color="000000" w:sz="2" w:space="0"/>
+            </w:tcBorders>
+            <w:shd w:val="clear" w:color="auto" w:fill="auto"/>
+            <w:tcMar/>
           </w:tcPr>
           <w:p>
             <w:pPr>
@@ -1010,11 +1047,12 @@
           <w:tcPr>
             <w:tcW w:w="1606" w:type="dxa"/>
             <w:tcBorders>
-              <w:left w:val="single" w:sz="2" w:space="0" w:color="000000"/>
-              <w:bottom w:val="single" w:sz="2" w:space="0" w:color="000000"/>
-              <w:insideH w:val="single" w:sz="2" w:space="0" w:color="000000"/>
-            </w:tcBorders>
-            <w:shd w:fill="auto" w:val="clear"/>
+              <w:left w:val="single" w:color="000000" w:themeColor="accent6" w:sz="2" w:space="0"/>
+              <w:bottom w:val="single" w:color="000000" w:themeColor="accent6" w:sz="2" w:space="0"/>
+              <w:insideH w:val="single" w:color="000000" w:sz="2" w:space="0"/>
+            </w:tcBorders>
+            <w:shd w:val="clear" w:color="auto" w:fill="auto"/>
+            <w:tcMar/>
           </w:tcPr>
           <w:p>
             <w:pPr>
@@ -1031,11 +1069,12 @@
           <w:tcPr>
             <w:tcW w:w="1606" w:type="dxa"/>
             <w:tcBorders>
-              <w:left w:val="single" w:sz="2" w:space="0" w:color="000000"/>
-              <w:bottom w:val="single" w:sz="2" w:space="0" w:color="000000"/>
-              <w:insideH w:val="single" w:sz="2" w:space="0" w:color="000000"/>
-            </w:tcBorders>
-            <w:shd w:fill="auto" w:val="clear"/>
+              <w:left w:val="single" w:color="000000" w:themeColor="accent6" w:sz="2" w:space="0"/>
+              <w:bottom w:val="single" w:color="000000" w:themeColor="accent6" w:sz="2" w:space="0"/>
+              <w:insideH w:val="single" w:color="000000" w:sz="2" w:space="0"/>
+            </w:tcBorders>
+            <w:shd w:val="clear" w:color="auto" w:fill="auto"/>
+            <w:tcMar/>
           </w:tcPr>
           <w:p>
             <w:pPr>
@@ -1053,14 +1092,14 @@
             <w:tcW w:w="1607" w:type="dxa"/>
             <w:vMerge w:val="continue"/>
             <w:tcBorders>
-              <w:top w:val="single" w:sz="2" w:space="0" w:color="000000"/>
-              <w:left w:val="single" w:sz="2" w:space="0" w:color="000000"/>
-              <w:bottom w:val="single" w:sz="2" w:space="0" w:color="000000"/>
-              <w:right w:val="single" w:sz="2" w:space="0" w:color="000000"/>
-              <w:insideH w:val="single" w:sz="2" w:space="0" w:color="000000"/>
-              <w:insideV w:val="single" w:sz="2" w:space="0" w:color="000000"/>
-            </w:tcBorders>
-            <w:shd w:fill="auto" w:val="clear"/>
+              <w:top w:val="single" w:color="000000" w:sz="2" w:space="0"/>
+              <w:left w:val="single" w:color="000000" w:sz="2" w:space="0"/>
+              <w:bottom w:val="single" w:color="000000" w:sz="2" w:space="0"/>
+              <w:right w:val="single" w:color="000000" w:sz="2" w:space="0"/>
+              <w:insideH w:val="single" w:color="000000" w:sz="2" w:space="0"/>
+              <w:insideV w:val="single" w:color="000000" w:sz="2" w:space="0"/>
+            </w:tcBorders>
+            <w:shd w:val="clear" w:fill="auto"/>
           </w:tcPr>
           <w:p>
             <w:pPr>
@@ -1079,33 +1118,35 @@
           <w:tcPr>
             <w:tcW w:w="1606" w:type="dxa"/>
             <w:tcBorders>
-              <w:left w:val="single" w:sz="2" w:space="0" w:color="000000"/>
-              <w:bottom w:val="single" w:sz="2" w:space="0" w:color="000000"/>
-              <w:insideH w:val="single" w:sz="2" w:space="0" w:color="000000"/>
-            </w:tcBorders>
-            <w:shd w:fill="auto" w:val="clear"/>
+              <w:left w:val="single" w:color="000000" w:themeColor="accent6" w:sz="2" w:space="0"/>
+              <w:bottom w:val="single" w:color="000000" w:themeColor="accent6" w:sz="2" w:space="0"/>
+              <w:insideH w:val="single" w:color="000000" w:sz="2" w:space="0"/>
+            </w:tcBorders>
+            <w:shd w:val="clear" w:color="auto" w:fill="auto"/>
+            <w:tcMar/>
             <w:vMerge w:val="restart"/>
           </w:tcPr>
           <w:p>
             <w:pPr>
-              <w:pStyle w:val="TableContents"/>
-              <w:rPr/>
-            </w:pPr>
-            <w:r>
-              <w:rPr/>
-              <w:t>Group</w:t>
-            </w:r>
-          </w:p>
-        </w:tc>
-        <w:tc>
-          <w:tcPr>
-            <w:tcW w:w="1606" w:type="dxa"/>
-            <w:tcBorders>
-              <w:left w:val="single" w:sz="2" w:space="0" w:color="000000"/>
-              <w:bottom w:val="single" w:sz="2" w:space="0" w:color="000000"/>
-              <w:insideH w:val="single" w:sz="2" w:space="0" w:color="000000"/>
-            </w:tcBorders>
-            <w:shd w:fill="auto" w:val="clear"/>
+              <w:pStyle w:val="Normal"/>
+              <w:rPr/>
+            </w:pPr>
+            <w:r>
+              <w:rPr/>
+              <w:t xml:space="preserve">     Group</w:t>
+            </w:r>
+          </w:p>
+        </w:tc>
+        <w:tc>
+          <w:tcPr>
+            <w:tcW w:w="1606" w:type="dxa"/>
+            <w:tcBorders>
+              <w:left w:val="single" w:color="000000" w:themeColor="accent6" w:sz="2" w:space="0"/>
+              <w:bottom w:val="single" w:color="000000" w:themeColor="accent6" w:sz="2" w:space="0"/>
+              <w:insideH w:val="single" w:color="000000" w:sz="2" w:space="0"/>
+            </w:tcBorders>
+            <w:shd w:val="clear" w:color="auto" w:fill="auto"/>
+            <w:tcMar/>
           </w:tcPr>
           <w:p>
             <w:pPr>
@@ -1122,11 +1163,12 @@
           <w:tcPr>
             <w:tcW w:w="1606" w:type="dxa"/>
             <w:tcBorders>
-              <w:left w:val="single" w:sz="2" w:space="0" w:color="000000"/>
-              <w:bottom w:val="single" w:sz="2" w:space="0" w:color="000000"/>
-              <w:insideH w:val="single" w:sz="2" w:space="0" w:color="000000"/>
-            </w:tcBorders>
-            <w:shd w:fill="auto" w:val="clear"/>
+              <w:left w:val="single" w:color="000000" w:themeColor="accent6" w:sz="2" w:space="0"/>
+              <w:bottom w:val="single" w:color="000000" w:themeColor="accent6" w:sz="2" w:space="0"/>
+              <w:insideH w:val="single" w:color="000000" w:sz="2" w:space="0"/>
+            </w:tcBorders>
+            <w:shd w:val="clear" w:color="auto" w:fill="auto"/>
+            <w:tcMar/>
           </w:tcPr>
           <w:p>
             <w:pPr>
@@ -1143,11 +1185,12 @@
           <w:tcPr>
             <w:tcW w:w="1606" w:type="dxa"/>
             <w:tcBorders>
-              <w:left w:val="single" w:sz="2" w:space="0" w:color="000000"/>
-              <w:bottom w:val="single" w:sz="2" w:space="0" w:color="000000"/>
-              <w:insideH w:val="single" w:sz="2" w:space="0" w:color="000000"/>
-            </w:tcBorders>
-            <w:shd w:fill="auto" w:val="clear"/>
+              <w:left w:val="single" w:color="000000" w:themeColor="accent6" w:sz="2" w:space="0"/>
+              <w:bottom w:val="single" w:color="000000" w:themeColor="accent6" w:sz="2" w:space="0"/>
+              <w:insideH w:val="single" w:color="000000" w:sz="2" w:space="0"/>
+            </w:tcBorders>
+            <w:shd w:val="clear" w:color="auto" w:fill="auto"/>
+            <w:tcMar/>
           </w:tcPr>
           <w:p>
             <w:pPr>
@@ -1164,11 +1207,12 @@
           <w:tcPr>
             <w:tcW w:w="1606" w:type="dxa"/>
             <w:tcBorders>
-              <w:left w:val="single" w:sz="2" w:space="0" w:color="000000"/>
-              <w:bottom w:val="single" w:sz="2" w:space="0" w:color="000000"/>
-              <w:insideH w:val="single" w:sz="2" w:space="0" w:color="000000"/>
-            </w:tcBorders>
-            <w:shd w:fill="auto" w:val="clear"/>
+              <w:left w:val="single" w:color="000000" w:themeColor="accent6" w:sz="2" w:space="0"/>
+              <w:bottom w:val="single" w:color="000000" w:themeColor="accent6" w:sz="2" w:space="0"/>
+              <w:insideH w:val="single" w:color="000000" w:sz="2" w:space="0"/>
+            </w:tcBorders>
+            <w:shd w:val="clear" w:color="auto" w:fill="auto"/>
+            <w:tcMar/>
           </w:tcPr>
           <w:p>
             <w:pPr>
@@ -1185,11 +1229,12 @@
           <w:tcPr>
             <w:tcW w:w="1606" w:type="dxa"/>
             <w:tcBorders>
-              <w:left w:val="single" w:sz="2" w:space="0" w:color="000000"/>
-              <w:bottom w:val="single" w:sz="2" w:space="0" w:color="000000"/>
-              <w:insideH w:val="single" w:sz="2" w:space="0" w:color="000000"/>
-            </w:tcBorders>
-            <w:shd w:fill="auto" w:val="clear"/>
+              <w:left w:val="single" w:color="000000" w:themeColor="accent6" w:sz="2" w:space="0"/>
+              <w:bottom w:val="single" w:color="000000" w:themeColor="accent6" w:sz="2" w:space="0"/>
+              <w:insideH w:val="single" w:color="000000" w:sz="2" w:space="0"/>
+            </w:tcBorders>
+            <w:shd w:val="clear" w:color="auto" w:fill="auto"/>
+            <w:tcMar/>
           </w:tcPr>
           <w:p>
             <w:pPr>
@@ -1206,13 +1251,14 @@
           <w:tcPr>
             <w:tcW w:w="1607" w:type="dxa"/>
             <w:tcBorders>
-              <w:left w:val="single" w:sz="2" w:space="0" w:color="000000"/>
-              <w:bottom w:val="single" w:sz="2" w:space="0" w:color="000000"/>
-              <w:right w:val="single" w:sz="2" w:space="0" w:color="000000"/>
-              <w:insideH w:val="single" w:sz="2" w:space="0" w:color="000000"/>
-              <w:insideV w:val="single" w:sz="2" w:space="0" w:color="000000"/>
-            </w:tcBorders>
-            <w:shd w:fill="auto" w:val="clear"/>
+              <w:left w:val="single" w:color="000000" w:themeColor="accent6" w:sz="2" w:space="0"/>
+              <w:bottom w:val="single" w:color="000000" w:themeColor="accent6" w:sz="2" w:space="0"/>
+              <w:right w:val="single" w:color="000000" w:themeColor="accent6" w:sz="2" w:space="0"/>
+              <w:insideH w:val="single" w:color="000000" w:sz="2" w:space="0"/>
+              <w:insideV w:val="single" w:color="000000" w:sz="2" w:space="0"/>
+            </w:tcBorders>
+            <w:shd w:val="clear" w:color="auto" w:fill="auto"/>
+            <w:tcMar/>
           </w:tcPr>
           <w:p>
             <w:pPr>
@@ -1232,33 +1278,35 @@
           <w:tcPr>
             <w:tcW w:w="1606" w:type="dxa"/>
             <w:tcBorders>
-              <w:left w:val="single" w:sz="2" w:space="0" w:color="000000"/>
-              <w:bottom w:val="single" w:sz="2" w:space="0" w:color="000000"/>
-              <w:insideH w:val="single" w:sz="2" w:space="0" w:color="000000"/>
-            </w:tcBorders>
-            <w:shd w:fill="auto" w:val="clear"/>
+              <w:left w:val="single" w:color="000000" w:themeColor="accent6" w:sz="2" w:space="0"/>
+              <w:bottom w:val="single" w:color="000000" w:themeColor="accent6" w:sz="2" w:space="0"/>
+              <w:insideH w:val="single" w:color="000000" w:sz="2" w:space="0"/>
+            </w:tcBorders>
+            <w:shd w:val="clear" w:color="auto" w:fill="auto"/>
+            <w:tcMar/>
             <w:vMerge w:val="continue"/>
           </w:tcPr>
           <w:p>
             <w:pPr>
-              <w:pStyle w:val="TableContents"/>
-              <w:rPr/>
-            </w:pPr>
-            <w:r>
-              <w:rPr/>
-              <w:t/>
-            </w:r>
-          </w:p>
-        </w:tc>
-        <w:tc>
-          <w:tcPr>
-            <w:tcW w:w="1606" w:type="dxa"/>
-            <w:tcBorders>
-              <w:left w:val="single" w:sz="2" w:space="0" w:color="000000"/>
-              <w:bottom w:val="single" w:sz="2" w:space="0" w:color="000000"/>
-              <w:insideH w:val="single" w:sz="2" w:space="0" w:color="000000"/>
-            </w:tcBorders>
-            <w:shd w:fill="auto" w:val="clear"/>
+              <w:pStyle w:val="Normal"/>
+              <w:rPr/>
+            </w:pPr>
+            <w:r>
+              <w:rPr/>
+              <w:t xml:space="preserve"/>
+            </w:r>
+          </w:p>
+        </w:tc>
+        <w:tc>
+          <w:tcPr>
+            <w:tcW w:w="1606" w:type="dxa"/>
+            <w:tcBorders>
+              <w:left w:val="single" w:color="000000" w:themeColor="accent6" w:sz="2" w:space="0"/>
+              <w:bottom w:val="single" w:color="000000" w:themeColor="accent6" w:sz="2" w:space="0"/>
+              <w:insideH w:val="single" w:color="000000" w:sz="2" w:space="0"/>
+            </w:tcBorders>
+            <w:shd w:val="clear" w:color="auto" w:fill="auto"/>
+            <w:tcMar/>
           </w:tcPr>
           <w:p>
             <w:pPr>
@@ -1275,11 +1323,12 @@
           <w:tcPr>
             <w:tcW w:w="1606" w:type="dxa"/>
             <w:tcBorders>
-              <w:left w:val="single" w:sz="2" w:space="0" w:color="000000"/>
-              <w:bottom w:val="single" w:sz="2" w:space="0" w:color="000000"/>
-              <w:insideH w:val="single" w:sz="2" w:space="0" w:color="000000"/>
-            </w:tcBorders>
-            <w:shd w:fill="auto" w:val="clear"/>
+              <w:left w:val="single" w:color="000000" w:themeColor="accent6" w:sz="2" w:space="0"/>
+              <w:bottom w:val="single" w:color="000000" w:themeColor="accent6" w:sz="2" w:space="0"/>
+              <w:insideH w:val="single" w:color="000000" w:sz="2" w:space="0"/>
+            </w:tcBorders>
+            <w:shd w:val="clear" w:color="auto" w:fill="auto"/>
+            <w:tcMar/>
           </w:tcPr>
           <w:p>
             <w:pPr>
@@ -1296,11 +1345,12 @@
           <w:tcPr>
             <w:tcW w:w="1606" w:type="dxa"/>
             <w:tcBorders>
-              <w:left w:val="single" w:sz="2" w:space="0" w:color="000000"/>
-              <w:bottom w:val="single" w:sz="2" w:space="0" w:color="000000"/>
-              <w:insideH w:val="single" w:sz="2" w:space="0" w:color="000000"/>
-            </w:tcBorders>
-            <w:shd w:fill="auto" w:val="clear"/>
+              <w:left w:val="single" w:color="000000" w:themeColor="accent6" w:sz="2" w:space="0"/>
+              <w:bottom w:val="single" w:color="000000" w:themeColor="accent6" w:sz="2" w:space="0"/>
+              <w:insideH w:val="single" w:color="000000" w:sz="2" w:space="0"/>
+            </w:tcBorders>
+            <w:shd w:val="clear" w:color="auto" w:fill="auto"/>
+            <w:tcMar/>
           </w:tcPr>
           <w:p>
             <w:pPr>
@@ -1317,11 +1367,12 @@
           <w:tcPr>
             <w:tcW w:w="1606" w:type="dxa"/>
             <w:tcBorders>
-              <w:left w:val="single" w:sz="2" w:space="0" w:color="000000"/>
-              <w:bottom w:val="single" w:sz="2" w:space="0" w:color="000000"/>
-              <w:insideH w:val="single" w:sz="2" w:space="0" w:color="000000"/>
-            </w:tcBorders>
-            <w:shd w:fill="auto" w:val="clear"/>
+              <w:left w:val="single" w:color="000000" w:themeColor="accent6" w:sz="2" w:space="0"/>
+              <w:bottom w:val="single" w:color="000000" w:themeColor="accent6" w:sz="2" w:space="0"/>
+              <w:insideH w:val="single" w:color="000000" w:sz="2" w:space="0"/>
+            </w:tcBorders>
+            <w:shd w:val="clear" w:color="auto" w:fill="auto"/>
+            <w:tcMar/>
           </w:tcPr>
           <w:p>
             <w:pPr>
@@ -1338,11 +1389,12 @@
           <w:tcPr>
             <w:tcW w:w="1606" w:type="dxa"/>
             <w:tcBorders>
-              <w:left w:val="single" w:sz="2" w:space="0" w:color="000000"/>
-              <w:bottom w:val="single" w:sz="2" w:space="0" w:color="000000"/>
-              <w:insideH w:val="single" w:sz="2" w:space="0" w:color="000000"/>
-            </w:tcBorders>
-            <w:shd w:fill="auto" w:val="clear"/>
+              <w:left w:val="single" w:color="000000" w:themeColor="accent6" w:sz="2" w:space="0"/>
+              <w:bottom w:val="single" w:color="000000" w:themeColor="accent6" w:sz="2" w:space="0"/>
+              <w:insideH w:val="single" w:color="000000" w:sz="2" w:space="0"/>
+            </w:tcBorders>
+            <w:shd w:val="clear" w:color="auto" w:fill="auto"/>
+            <w:tcMar/>
           </w:tcPr>
           <w:p>
             <w:pPr>
@@ -1359,13 +1411,14 @@
           <w:tcPr>
             <w:tcW w:w="1607" w:type="dxa"/>
             <w:tcBorders>
-              <w:left w:val="single" w:sz="2" w:space="0" w:color="000000"/>
-              <w:bottom w:val="single" w:sz="2" w:space="0" w:color="000000"/>
-              <w:right w:val="single" w:sz="2" w:space="0" w:color="000000"/>
-              <w:insideH w:val="single" w:sz="2" w:space="0" w:color="000000"/>
-              <w:insideV w:val="single" w:sz="2" w:space="0" w:color="000000"/>
-            </w:tcBorders>
-            <w:shd w:fill="auto" w:val="clear"/>
+              <w:left w:val="single" w:color="000000" w:themeColor="accent6" w:sz="2" w:space="0"/>
+              <w:bottom w:val="single" w:color="000000" w:themeColor="accent6" w:sz="2" w:space="0"/>
+              <w:right w:val="single" w:color="000000" w:themeColor="accent6" w:sz="2" w:space="0"/>
+              <w:insideH w:val="single" w:color="000000" w:sz="2" w:space="0"/>
+              <w:insideV w:val="single" w:color="000000" w:sz="2" w:space="0"/>
+            </w:tcBorders>
+            <w:shd w:val="clear" w:color="auto" w:fill="auto"/>
+            <w:tcMar/>
           </w:tcPr>
           <w:p>
             <w:pPr>
@@ -1386,11 +1439,12 @@
             <w:tcW w:w="3212" w:type="dxa"/>
             <w:gridSpan w:val="2"/>
             <w:tcBorders>
-              <w:left w:val="single" w:sz="2" w:space="0" w:color="000000"/>
-              <w:bottom w:val="single" w:sz="2" w:space="0" w:color="000000"/>
-              <w:insideH w:val="single" w:sz="2" w:space="0" w:color="000000"/>
-            </w:tcBorders>
-            <w:shd w:fill="auto" w:val="clear"/>
+              <w:left w:val="single" w:color="000000" w:themeColor="accent6" w:sz="2" w:space="0"/>
+              <w:bottom w:val="single" w:color="000000" w:themeColor="accent6" w:sz="2" w:space="0"/>
+              <w:insideH w:val="single" w:color="000000" w:sz="2" w:space="0"/>
+            </w:tcBorders>
+            <w:shd w:val="clear" w:color="auto" w:fill="auto"/>
+            <w:tcMar/>
           </w:tcPr>
           <w:p>
             <w:pPr>
@@ -1407,11 +1461,12 @@
           <w:tcPr>
             <w:tcW w:w="1606" w:type="dxa"/>
             <w:tcBorders>
-              <w:left w:val="single" w:sz="2" w:space="0" w:color="000000"/>
-              <w:bottom w:val="single" w:sz="2" w:space="0" w:color="000000"/>
-              <w:insideH w:val="single" w:sz="2" w:space="0" w:color="000000"/>
-            </w:tcBorders>
-            <w:shd w:fill="auto" w:val="clear"/>
+              <w:left w:val="single" w:color="000000" w:themeColor="accent6" w:sz="2" w:space="0"/>
+              <w:bottom w:val="single" w:color="000000" w:themeColor="accent6" w:sz="2" w:space="0"/>
+              <w:insideH w:val="single" w:color="000000" w:sz="2" w:space="0"/>
+            </w:tcBorders>
+            <w:shd w:val="clear" w:color="auto" w:fill="auto"/>
+            <w:tcMar/>
           </w:tcPr>
           <w:p>
             <w:pPr>
@@ -1428,11 +1483,12 @@
           <w:tcPr>
             <w:tcW w:w="1606" w:type="dxa"/>
             <w:tcBorders>
-              <w:left w:val="single" w:sz="2" w:space="0" w:color="000000"/>
-              <w:bottom w:val="single" w:sz="2" w:space="0" w:color="000000"/>
-              <w:insideH w:val="single" w:sz="2" w:space="0" w:color="000000"/>
-            </w:tcBorders>
-            <w:shd w:fill="auto" w:val="clear"/>
+              <w:left w:val="single" w:color="000000" w:themeColor="accent6" w:sz="2" w:space="0"/>
+              <w:bottom w:val="single" w:color="000000" w:themeColor="accent6" w:sz="2" w:space="0"/>
+              <w:insideH w:val="single" w:color="000000" w:sz="2" w:space="0"/>
+            </w:tcBorders>
+            <w:shd w:val="clear" w:color="auto" w:fill="auto"/>
+            <w:tcMar/>
           </w:tcPr>
           <w:p>
             <w:pPr>
@@ -1449,11 +1505,12 @@
           <w:tcPr>
             <w:tcW w:w="1606" w:type="dxa"/>
             <w:tcBorders>
-              <w:left w:val="single" w:sz="2" w:space="0" w:color="000000"/>
-              <w:bottom w:val="single" w:sz="2" w:space="0" w:color="000000"/>
-              <w:insideH w:val="single" w:sz="2" w:space="0" w:color="000000"/>
-            </w:tcBorders>
-            <w:shd w:fill="auto" w:val="clear"/>
+              <w:left w:val="single" w:color="000000" w:themeColor="accent6" w:sz="2" w:space="0"/>
+              <w:bottom w:val="single" w:color="000000" w:themeColor="accent6" w:sz="2" w:space="0"/>
+              <w:insideH w:val="single" w:color="000000" w:sz="2" w:space="0"/>
+            </w:tcBorders>
+            <w:shd w:val="clear" w:color="auto" w:fill="auto"/>
+            <w:tcMar/>
           </w:tcPr>
           <w:p>
             <w:pPr>
@@ -1470,11 +1527,12 @@
           <w:tcPr>
             <w:tcW w:w="1606" w:type="dxa"/>
             <w:tcBorders>
-              <w:left w:val="single" w:sz="2" w:space="0" w:color="000000"/>
-              <w:bottom w:val="single" w:sz="2" w:space="0" w:color="000000"/>
-              <w:insideH w:val="single" w:sz="2" w:space="0" w:color="000000"/>
-            </w:tcBorders>
-            <w:shd w:fill="auto" w:val="clear"/>
+              <w:left w:val="single" w:color="000000" w:themeColor="accent6" w:sz="2" w:space="0"/>
+              <w:bottom w:val="single" w:color="000000" w:themeColor="accent6" w:sz="2" w:space="0"/>
+              <w:insideH w:val="single" w:color="000000" w:sz="2" w:space="0"/>
+            </w:tcBorders>
+            <w:shd w:val="clear" w:color="auto" w:fill="auto"/>
+            <w:tcMar/>
           </w:tcPr>
           <w:p>
             <w:pPr>
@@ -1491,13 +1549,14 @@
           <w:tcPr>
             <w:tcW w:w="1607" w:type="dxa"/>
             <w:tcBorders>
-              <w:left w:val="single" w:sz="2" w:space="0" w:color="000000"/>
-              <w:bottom w:val="single" w:sz="2" w:space="0" w:color="000000"/>
-              <w:right w:val="single" w:sz="2" w:space="0" w:color="000000"/>
-              <w:insideH w:val="single" w:sz="2" w:space="0" w:color="000000"/>
-              <w:insideV w:val="single" w:sz="2" w:space="0" w:color="000000"/>
-            </w:tcBorders>
-            <w:shd w:fill="auto" w:val="clear"/>
+              <w:left w:val="single" w:color="000000" w:themeColor="accent6" w:sz="2" w:space="0"/>
+              <w:bottom w:val="single" w:color="000000" w:themeColor="accent6" w:sz="2" w:space="0"/>
+              <w:right w:val="single" w:color="000000" w:themeColor="accent6" w:sz="2" w:space="0"/>
+              <w:insideH w:val="single" w:color="000000" w:sz="2" w:space="0"/>
+              <w:insideV w:val="single" w:color="000000" w:sz="2" w:space="0"/>
+            </w:tcBorders>
+            <w:shd w:val="clear" w:color="auto" w:fill="auto"/>
+            <w:tcMar/>
           </w:tcPr>
           <w:p>
             <w:pPr>
@@ -1518,11 +1577,12 @@
             <w:tcW w:w="3212" w:type="dxa"/>
             <w:gridSpan w:val="2"/>
             <w:tcBorders>
-              <w:left w:val="single" w:sz="2" w:space="0" w:color="000000"/>
-              <w:bottom w:val="single" w:sz="2" w:space="0" w:color="000000"/>
-              <w:insideH w:val="single" w:sz="2" w:space="0" w:color="000000"/>
-            </w:tcBorders>
-            <w:shd w:fill="auto" w:val="clear"/>
+              <w:left w:val="single" w:color="000000" w:themeColor="accent6" w:sz="2" w:space="0"/>
+              <w:bottom w:val="single" w:color="000000" w:themeColor="accent6" w:sz="2" w:space="0"/>
+              <w:insideH w:val="single" w:color="000000" w:sz="2" w:space="0"/>
+            </w:tcBorders>
+            <w:shd w:val="clear" w:color="auto" w:fill="auto"/>
+            <w:tcMar/>
           </w:tcPr>
           <w:p>
             <w:pPr>
@@ -1539,11 +1599,12 @@
           <w:tcPr>
             <w:tcW w:w="1606" w:type="dxa"/>
             <w:tcBorders>
-              <w:left w:val="single" w:sz="2" w:space="0" w:color="000000"/>
-              <w:bottom w:val="single" w:sz="2" w:space="0" w:color="000000"/>
-              <w:insideH w:val="single" w:sz="2" w:space="0" w:color="000000"/>
-            </w:tcBorders>
-            <w:shd w:fill="auto" w:val="clear"/>
+              <w:left w:val="single" w:color="000000" w:themeColor="accent6" w:sz="2" w:space="0"/>
+              <w:bottom w:val="single" w:color="000000" w:themeColor="accent6" w:sz="2" w:space="0"/>
+              <w:insideH w:val="single" w:color="000000" w:sz="2" w:space="0"/>
+            </w:tcBorders>
+            <w:shd w:val="clear" w:color="auto" w:fill="auto"/>
+            <w:tcMar/>
           </w:tcPr>
           <w:p>
             <w:pPr>
@@ -1560,11 +1621,12 @@
           <w:tcPr>
             <w:tcW w:w="1606" w:type="dxa"/>
             <w:tcBorders>
-              <w:left w:val="single" w:sz="2" w:space="0" w:color="000000"/>
-              <w:bottom w:val="single" w:sz="2" w:space="0" w:color="000000"/>
-              <w:insideH w:val="single" w:sz="2" w:space="0" w:color="000000"/>
-            </w:tcBorders>
-            <w:shd w:fill="auto" w:val="clear"/>
+              <w:left w:val="single" w:color="000000" w:themeColor="accent6" w:sz="2" w:space="0"/>
+              <w:bottom w:val="single" w:color="000000" w:themeColor="accent6" w:sz="2" w:space="0"/>
+              <w:insideH w:val="single" w:color="000000" w:sz="2" w:space="0"/>
+            </w:tcBorders>
+            <w:shd w:val="clear" w:color="auto" w:fill="auto"/>
+            <w:tcMar/>
           </w:tcPr>
           <w:p>
             <w:pPr>
@@ -1581,11 +1643,12 @@
           <w:tcPr>
             <w:tcW w:w="1606" w:type="dxa"/>
             <w:tcBorders>
-              <w:left w:val="single" w:sz="2" w:space="0" w:color="000000"/>
-              <w:bottom w:val="single" w:sz="2" w:space="0" w:color="000000"/>
-              <w:insideH w:val="single" w:sz="2" w:space="0" w:color="000000"/>
-            </w:tcBorders>
-            <w:shd w:fill="auto" w:val="clear"/>
+              <w:left w:val="single" w:color="000000" w:themeColor="accent6" w:sz="2" w:space="0"/>
+              <w:bottom w:val="single" w:color="000000" w:themeColor="accent6" w:sz="2" w:space="0"/>
+              <w:insideH w:val="single" w:color="000000" w:sz="2" w:space="0"/>
+            </w:tcBorders>
+            <w:shd w:val="clear" w:color="auto" w:fill="auto"/>
+            <w:tcMar/>
           </w:tcPr>
           <w:p>
             <w:pPr>
@@ -1602,11 +1665,12 @@
           <w:tcPr>
             <w:tcW w:w="1606" w:type="dxa"/>
             <w:tcBorders>
-              <w:left w:val="single" w:sz="2" w:space="0" w:color="000000"/>
-              <w:bottom w:val="single" w:sz="2" w:space="0" w:color="000000"/>
-              <w:insideH w:val="single" w:sz="2" w:space="0" w:color="000000"/>
-            </w:tcBorders>
-            <w:shd w:fill="auto" w:val="clear"/>
+              <w:left w:val="single" w:color="000000" w:themeColor="accent6" w:sz="2" w:space="0"/>
+              <w:bottom w:val="single" w:color="000000" w:themeColor="accent6" w:sz="2" w:space="0"/>
+              <w:insideH w:val="single" w:color="000000" w:sz="2" w:space="0"/>
+            </w:tcBorders>
+            <w:shd w:val="clear" w:color="auto" w:fill="auto"/>
+            <w:tcMar/>
           </w:tcPr>
           <w:p>
             <w:pPr>
@@ -1623,13 +1687,14 @@
           <w:tcPr>
             <w:tcW w:w="1607" w:type="dxa"/>
             <w:tcBorders>
-              <w:left w:val="single" w:sz="2" w:space="0" w:color="000000"/>
-              <w:bottom w:val="single" w:sz="2" w:space="0" w:color="000000"/>
-              <w:right w:val="single" w:sz="2" w:space="0" w:color="000000"/>
-              <w:insideH w:val="single" w:sz="2" w:space="0" w:color="000000"/>
-              <w:insideV w:val="single" w:sz="2" w:space="0" w:color="000000"/>
-            </w:tcBorders>
-            <w:shd w:fill="auto" w:val="clear"/>
+              <w:left w:val="single" w:color="000000" w:themeColor="accent6" w:sz="2" w:space="0"/>
+              <w:bottom w:val="single" w:color="000000" w:themeColor="accent6" w:sz="2" w:space="0"/>
+              <w:right w:val="single" w:color="000000" w:themeColor="accent6" w:sz="2" w:space="0"/>
+              <w:insideH w:val="single" w:color="000000" w:sz="2" w:space="0"/>
+              <w:insideV w:val="single" w:color="000000" w:sz="2" w:space="0"/>
+            </w:tcBorders>
+            <w:shd w:val="clear" w:color="auto" w:fill="auto"/>
+            <w:tcMar/>
           </w:tcPr>
           <w:p>
             <w:pPr>
@@ -1656,8 +1721,8 @@
     </w:p>
     <w:sectPr>
       <w:type w:val="nextPage"/>
-      <w:pgSz w:w="11906" w:h="16838"/>
-      <w:pgMar w:left="1134" w:right="1134" w:header="0" w:top="1134" w:footer="0" w:bottom="1134" w:gutter="0"/>
+      <w:pgSz w:w="11906" w:h="16838" w:orient="portrait"/>
+      <w:pgMar w:top="1134" w:right="1134" w:bottom="1134" w:left="1134" w:header="0" w:footer="0" w:gutter="0"/>
       <w:pgNumType w:fmt="decimal"/>
       <w:formProt w:val="false"/>
       <w:textDirection w:val="lrTb"/>
@@ -1668,7 +1733,7 @@
 </file>
 
 <file path=word/styles.xml><?xml version="1.0" encoding="utf-8"?>
-<w:styles xmlns:w="http://schemas.openxmlformats.org/wordprocessingml/2006/main" xmlns:w14="http://schemas.microsoft.com/office/word/2010/wordml" xmlns:mc="http://schemas.openxmlformats.org/markup-compatibility/2006" mc:Ignorable="w14">
+<w:styles xmlns:wp14="http://schemas.microsoft.com/office/word/2010/wordprocessingDrawing" xmlns:w="http://schemas.openxmlformats.org/wordprocessingml/2006/main" xmlns:w14="http://schemas.microsoft.com/office/word/2010/wordml" xmlns:mc="http://schemas.openxmlformats.org/markup-compatibility/2006" mc:Ignorable="w14 wp14">
   <w:docDefaults>
     <w:rPrDefault>
       <w:rPr>
@@ -1718,7 +1783,7 @@
     <w:name w:val="Body Text"/>
     <w:basedOn w:val="Normal"/>
     <w:pPr>
-      <w:spacing w:lineRule="auto" w:line="276" w:before="0" w:after="140"/>
+      <w:spacing w:before="0" w:after="140" w:line="276" w:lineRule="auto"/>
     </w:pPr>
     <w:rPr/>
   </w:style>

</xml_diff>